<commit_message>
Added Settings and About buttons into navigation drawer.
</commit_message>
<xml_diff>
--- a/bakalarka.docx
+++ b/bakalarka.docx
@@ -915,188 +915,109 @@
     </w:p>
     <w:p>
       <w:r>
-        <w:t>Chytré mobilní telefony</w:t>
-      </w:r>
+        <w:t xml:space="preserve">Tato bakalářská práce </w:t>
+      </w:r>
+      <w:r>
+        <w:t>popisuje</w:t>
+      </w:r>
+      <w:r>
+        <w:t xml:space="preserve"> vývoj mobilní aplikace určené jako nástroj pro rozpoznávání několik</w:t>
+      </w:r>
+      <w:r>
+        <w:t>a</w:t>
+      </w:r>
+      <w:r>
+        <w:t xml:space="preserve"> druhů zoologických zvířat. Cílem bylo vytvořit aplikaci na mobilní platformu </w:t>
+      </w:r>
+      <w:r>
+        <w:br/>
+      </w:r>
+      <w:r>
+        <w:t>Android za účelem zpříjemnění návštěv zoo a vzdělávání uživatelů aplikace.</w:t>
+      </w:r>
+      <w:r>
+        <w:t xml:space="preserve"> Hlavním pilířem aplikace je model konvoluční neuronové sítě, který se stará o vyhodnocení obrázku z kamery mobilního telefonu a zji</w:t>
+      </w:r>
+      <w:r>
+        <w:t>šťuje</w:t>
+      </w:r>
+      <w:r>
+        <w:t>, zda se na obrázku vyskytuje některé z předem definovaných zvířat.</w:t>
+      </w:r>
+      <w:r>
+        <w:t xml:space="preserve"> K naprogramování aplikace byl využitý programovací jazyk Kotlin spolu s nový frameworkem </w:t>
+      </w:r>
+      <w:proofErr w:type="spellStart"/>
+      <w:r>
+        <w:t>Jetpack</w:t>
+      </w:r>
+      <w:proofErr w:type="spellEnd"/>
       <w:r>
         <w:t xml:space="preserve"> </w:t>
       </w:r>
-      <w:r>
-        <w:t xml:space="preserve">a jejich aplikace </w:t>
-      </w:r>
-      <w:r>
-        <w:t>jsou trendem dnešní společnosti a většina z nás, si život</w:t>
-      </w:r>
+      <w:proofErr w:type="spellStart"/>
+      <w:r>
+        <w:t>Compose</w:t>
+      </w:r>
+      <w:proofErr w:type="spellEnd"/>
+      <w:r>
+        <w:t xml:space="preserve"> a pro natrénování modelu sítě se využily knihovny </w:t>
+      </w:r>
+      <w:r>
+        <w:br/>
+      </w:r>
+      <w:proofErr w:type="spellStart"/>
+      <w:r>
+        <w:t>Tensorflow</w:t>
+      </w:r>
+      <w:proofErr w:type="spellEnd"/>
+      <w:r>
+        <w:t xml:space="preserve">. Výsledná práce </w:t>
+      </w:r>
+      <w:r>
+        <w:t>se zaobírá testováním a celkovou úspěšností v přesnosti rozpoznávání zvířat, ale také porovnáním existujících nebo podobných řešení.</w:t>
+      </w:r>
+    </w:p>
+    <w:p/>
+    <w:p>
+      <w:pPr>
+        <w:rPr>
+          <w:color w:val="FF0000"/>
+        </w:rPr>
+      </w:pPr>
+      <w:r>
+        <w:t xml:space="preserve">Klíčová slova: </w:t>
+      </w:r>
+      <w:r>
+        <w:t>mobilní aplikace, neuronová síť, rozpoznávání zvířat</w:t>
+      </w:r>
+      <w:r>
+        <w:t xml:space="preserve">, </w:t>
+      </w:r>
+      <w:proofErr w:type="spellStart"/>
+      <w:r>
+        <w:t>Jetpack</w:t>
+      </w:r>
+      <w:proofErr w:type="spellEnd"/>
       <w:r>
         <w:t xml:space="preserve"> </w:t>
       </w:r>
-      <w:r>
-        <w:t xml:space="preserve">bez chytrého mobilního telefonu nedokáže ani představit. Dnešní telefony již </w:t>
-      </w:r>
-      <w:proofErr w:type="gramStart"/>
-      <w:r>
-        <w:t>neslouží</w:t>
-      </w:r>
-      <w:proofErr w:type="gramEnd"/>
-      <w:r>
-        <w:t xml:space="preserve"> pouze jako prostředek ke komunikaci s našimi přáteli pomocí telefonování a SMS, ale zejména k využívání chytrých aplikací, které mohou udělat náš život jednodušší</w:t>
-      </w:r>
-      <w:r>
-        <w:t xml:space="preserve">. Aplikací je celá řada, některé </w:t>
-      </w:r>
-      <w:proofErr w:type="gramStart"/>
-      <w:r>
-        <w:t>slouží</w:t>
-      </w:r>
-      <w:proofErr w:type="gramEnd"/>
-      <w:r>
-        <w:t xml:space="preserve"> pro</w:t>
-      </w:r>
-      <w:r>
-        <w:t xml:space="preserve"> zabavení ve volném čase,</w:t>
-      </w:r>
-      <w:r>
-        <w:t xml:space="preserve"> některé jako </w:t>
-      </w:r>
-      <w:r>
-        <w:t xml:space="preserve">důležitá zdravotní </w:t>
+      <w:proofErr w:type="spellStart"/>
+      <w:r>
+        <w:t>Compose</w:t>
+      </w:r>
+      <w:proofErr w:type="spellEnd"/>
+      <w:r>
+        <w:t xml:space="preserve">, </w:t>
       </w:r>
       <w:r>
         <w:br/>
-        <w:t xml:space="preserve">pomůcka nemocným lidem, jiné zase jako pomocník při cestováním </w:t>
-      </w:r>
-      <w:r>
-        <w:t xml:space="preserve">a v neposlední řadě ty, které se snaží člověka něco naučit nebo mu pomoct vyhledat </w:t>
-      </w:r>
-      <w:r>
-        <w:t xml:space="preserve">si </w:t>
-      </w:r>
-      <w:r>
-        <w:t>další informace.</w:t>
-      </w:r>
-    </w:p>
-    <w:p>
-      <w:r>
-        <w:t>Proto se tato</w:t>
-      </w:r>
-      <w:r>
-        <w:t xml:space="preserve"> bakalářská práce </w:t>
-      </w:r>
-      <w:r>
-        <w:t xml:space="preserve">zabývá vývojem </w:t>
-      </w:r>
-      <w:r>
-        <w:t>mobilní aplikac</w:t>
-      </w:r>
-      <w:r>
-        <w:t>e</w:t>
-      </w:r>
-      <w:r>
-        <w:t xml:space="preserve"> schopné rozpoznat několik zoologických zvířat</w:t>
-      </w:r>
-      <w:r>
-        <w:t xml:space="preserve"> </w:t>
-      </w:r>
-      <w:r>
-        <w:t>za</w:t>
-      </w:r>
-      <w:r>
-        <w:t xml:space="preserve"> účelem vzdělávání</w:t>
-      </w:r>
-      <w:r>
-        <w:t xml:space="preserve"> jejich uživatelů</w:t>
-      </w:r>
-      <w:r>
-        <w:t>.</w:t>
-      </w:r>
-      <w:r>
-        <w:t xml:space="preserve"> Hlavním pilířem aplikace je </w:t>
-      </w:r>
-      <w:r>
-        <w:br/>
-        <w:t>model konvoluční neuronové sítě, který se stará o vyhodnocení obrázku z kamery mobilního telefonu</w:t>
-      </w:r>
-      <w:r>
-        <w:t xml:space="preserve"> a</w:t>
-      </w:r>
-      <w:r>
-        <w:t xml:space="preserve"> </w:t>
-      </w:r>
-      <w:r>
-        <w:t>zjistí</w:t>
-      </w:r>
-      <w:r>
-        <w:t>, zda se na obrázku vyskytuje některé z</w:t>
-      </w:r>
-      <w:r>
-        <w:t> </w:t>
-      </w:r>
-      <w:r>
-        <w:t>před</w:t>
-      </w:r>
-      <w:r>
-        <w:t xml:space="preserve">em </w:t>
-      </w:r>
-      <w:r>
-        <w:t>definovaných zvířat.</w:t>
-      </w:r>
-    </w:p>
-    <w:p/>
-    <w:p>
-      <w:r>
-        <w:t xml:space="preserve">Tato bakalářská práce </w:t>
-      </w:r>
-      <w:proofErr w:type="gramStart"/>
-      <w:r>
-        <w:t>řeší</w:t>
-      </w:r>
-      <w:proofErr w:type="gramEnd"/>
-      <w:r>
-        <w:t xml:space="preserve"> vývoj mobilní aplikace určené jako nástroj pro rozpoznávání několik druhů zoologických zvířat. Cílem bylo vytvořit aplikaci na mobilní platformu Android za účelem zpříjemnění návštěv zoo a vzdělávání uživatelů aplikace.</w:t>
-      </w:r>
-      <w:r>
-        <w:t xml:space="preserve"> </w:t>
-      </w:r>
-      <w:r>
-        <w:t>Hlavním pilířem aplikace je model konvoluční neuronové sítě, který se stará o vyhodnocení obrázku z kamery mobilního telefonu a zji</w:t>
-      </w:r>
-      <w:r>
-        <w:t>šťuje</w:t>
-      </w:r>
-      <w:r>
-        <w:t>, zda se na obrázku vyskytuje některé z předem definovaných zvířat.</w:t>
-      </w:r>
-      <w:r>
-        <w:t xml:space="preserve"> Výsledná úspěšnost aplikace v </w:t>
-      </w:r>
-      <w:r>
-        <w:t>přesnost</w:t>
-      </w:r>
-      <w:r>
-        <w:t>i</w:t>
-      </w:r>
-      <w:r>
-        <w:t xml:space="preserve"> </w:t>
-      </w:r>
-      <w:r>
-        <w:t xml:space="preserve">rozpoznávání zvířat je závislá na kvalitě a počtu obrázků, které byly pro natrénování modelu sítě </w:t>
-      </w:r>
-      <w:r>
-        <w:t>potřeba.</w:t>
-      </w:r>
-    </w:p>
-    <w:p/>
-    <w:p>
-      <w:pPr>
-        <w:rPr>
-          <w:color w:val="FF0000"/>
-        </w:rPr>
-      </w:pPr>
-      <w:r>
-        <w:t xml:space="preserve">Klíčová slova: </w:t>
-      </w:r>
-      <w:r>
-        <w:t>mobilní aplikace, neuronová síť, rozpoznávání zvířat</w:t>
-      </w:r>
+      </w:r>
+      <w:proofErr w:type="spellStart"/>
+      <w:r>
+        <w:t>Tensorflow</w:t>
+      </w:r>
+      <w:proofErr w:type="spellEnd"/>
     </w:p>
     <w:p/>
     <w:p>
@@ -1122,7 +1043,6 @@
         </w:rPr>
       </w:pPr>
       <w:proofErr w:type="spellStart"/>
-      <w:proofErr w:type="gramStart"/>
       <w:r>
         <w:t>Keywords:</w:t>
       </w:r>
@@ -1130,7 +1050,6 @@
         <w:t>mobile</w:t>
       </w:r>
       <w:proofErr w:type="spellEnd"/>
-      <w:proofErr w:type="gramEnd"/>
       <w:r>
         <w:t xml:space="preserve"> </w:t>
       </w:r>
@@ -4271,15 +4190,7 @@
     </w:p>
     <w:p>
       <w:r>
-        <w:t xml:space="preserve">Chytré mobilní telefony a jejich aplikace jsou trendem dnešní společnosti a většina z nás, si život bez chytrého mobilního telefonu nedokáže ani představit. Dnešní telefony již </w:t>
-      </w:r>
-      <w:proofErr w:type="gramStart"/>
-      <w:r>
-        <w:t>neslouží</w:t>
-      </w:r>
-      <w:proofErr w:type="gramEnd"/>
-      <w:r>
-        <w:t xml:space="preserve"> pouze jako prostředek ke komunikaci s našimi přáteli pomocí telefonování a SMS, ale zejména k využívání chytrých aplikací, které mohou udělat náš život jednodušší.</w:t>
+        <w:t>Chytré mobilní telefony a jejich aplikace jsou trendem dnešní společnosti a většina z nás, si život bez chytrého mobilního telefonu nedokáže ani představit. Dnešní telefony již neslouží pouze jako prostředek ke komunikaci s našimi přáteli pomocí telefonování a SMS, ale zejména k využívání chytrých aplikací, které mohou udělat náš život jednodušší.</w:t>
       </w:r>
     </w:p>
     <w:p>
@@ -4294,169 +4205,156 @@
           <w:rStyle w:val="Pokec"/>
           <w:color w:val="auto"/>
         </w:rPr>
-        <w:t xml:space="preserve">Mobilní telefony dnes obsahují širokou škálu hardwaru, jako je GPS sloužící pro zjištění aktuální polohy, čip NFC, který </w:t>
+        <w:t>Mobilní telefony dnes obsahují širokou škálu hardwaru, jako je GPS sloužící pro zjištění aktuální polohy, čip NFC, který mimo jiné umožňuje provádět bezkontaktní platby, kvalitní fotoaparát pro zachycení neopakovatelných okamžiků a v hlavní řadě výkonný procesor, který se o všechny operace dokáže postarat. Výše uvedené možnosti ale vyžadují jednu důležitou věc, kterou je správná mobilní aplikace, díky které je možné využít mobilní telefon prakticky k čemukoliv.</w:t>
+      </w:r>
+      <w:r>
+        <w:t xml:space="preserve"> </w:t>
+      </w:r>
+      <w:r>
+        <w:t>Takových aplikací</w:t>
+      </w:r>
+      <w:r>
+        <w:t xml:space="preserve"> existuje</w:t>
+      </w:r>
+      <w:r>
+        <w:t xml:space="preserve"> celá řada, některé slouží pro zabavení ve volném čase, některé jako důležitá zdravotní pomůcka nemocným lidem, jiné zase jako pomocník při cestování</w:t>
+      </w:r>
+      <w:r>
+        <w:t xml:space="preserve"> nebo nakupování</w:t>
+      </w:r>
+      <w:r>
+        <w:t xml:space="preserve"> a v neposlední řadě ty, které se snaží člověka něco </w:t>
+      </w:r>
+      <w:r>
+        <w:t xml:space="preserve">přiučit, </w:t>
+      </w:r>
+      <w:r>
+        <w:t>naučit nebo mu pomoct vyhledat si další informace.</w:t>
+      </w:r>
+      <w:r>
+        <w:t xml:space="preserve"> </w:t>
       </w:r>
       <w:r>
         <w:rPr>
           <w:rStyle w:val="Pokec"/>
           <w:color w:val="auto"/>
         </w:rPr>
-        <w:t xml:space="preserve">mimo jiné </w:t>
+        <w:t>Mezi poslední množinu z výčtu aplikací se může zařadit i aplikace vznikající v této bakalářské práci, jelikož se snaží uživateli usnadnit návštěvu zoologické zahrady a udělat ji více interaktivní</w:t>
       </w:r>
       <w:r>
         <w:rPr>
           <w:rStyle w:val="Pokec"/>
           <w:color w:val="auto"/>
         </w:rPr>
-        <w:t>umožňuje provádět bezkontaktní platby, kvalitní fotoaparát pro zachycení neopakovatelných okamžiků a v hlavní řadě výkonný procesor, který se o všechny operace dokáže postarat. Výše uvedené možnosti ale vyžadují jednu důležitou věc, kterou je správná mobilní aplikace, díky které je možné využít mobilní telefon prakticky k čemukoliv.</w:t>
-      </w:r>
-      <w:r>
-        <w:t xml:space="preserve"> </w:t>
-      </w:r>
-      <w:r>
-        <w:t>Takových a</w:t>
-      </w:r>
-      <w:r>
-        <w:t>plikací</w:t>
-      </w:r>
-      <w:r>
-        <w:t xml:space="preserve"> existuje</w:t>
-      </w:r>
-      <w:r>
-        <w:t xml:space="preserve"> celá řada, některé </w:t>
-      </w:r>
-      <w:proofErr w:type="gramStart"/>
-      <w:r>
-        <w:t>slouží</w:t>
-      </w:r>
-      <w:proofErr w:type="gramEnd"/>
-      <w:r>
-        <w:t xml:space="preserve"> pro zabavení ve volném čase, některé jako důležitá zdravotní pomůcka nemocným lidem, jiné zase jako pomocník při cestováním</w:t>
-      </w:r>
-      <w:r>
-        <w:t xml:space="preserve"> nebo nakupováním</w:t>
-      </w:r>
-      <w:r>
-        <w:t xml:space="preserve"> a v neposlední řadě ty, které se snaží člověka něco </w:t>
-      </w:r>
-      <w:r>
-        <w:t xml:space="preserve">přiučit, </w:t>
-      </w:r>
-      <w:r>
-        <w:t>naučit nebo mu pomoct vyhledat si další informace.</w:t>
-      </w:r>
-      <w:r>
-        <w:t xml:space="preserve"> </w:t>
+        <w:t xml:space="preserve"> za pomocí </w:t>
       </w:r>
       <w:r>
         <w:rPr>
           <w:rStyle w:val="Pokec"/>
           <w:color w:val="auto"/>
         </w:rPr>
-        <w:t xml:space="preserve">Mezi poslední množinu z výčtu aplikací se může zařadit i aplikace vznikající v této bakalářské práci, jelikož se </w:t>
-      </w:r>
-      <w:proofErr w:type="gramStart"/>
+        <w:br/>
+      </w:r>
       <w:r>
         <w:rPr>
           <w:rStyle w:val="Pokec"/>
           <w:color w:val="auto"/>
         </w:rPr>
-        <w:t>snaží</w:t>
-      </w:r>
-      <w:proofErr w:type="gramEnd"/>
+        <w:t>mobilního fotoaparátu</w:t>
+      </w:r>
       <w:r>
         <w:rPr>
           <w:rStyle w:val="Pokec"/>
           <w:color w:val="auto"/>
         </w:rPr>
-        <w:t xml:space="preserve"> uživateli usnadnit návštěvu zoologické zahrady a udělat ji více interaktivní</w:t>
+        <w:t>.</w:t>
       </w:r>
       <w:r>
         <w:rPr>
           <w:rStyle w:val="Pokec"/>
           <w:color w:val="auto"/>
         </w:rPr>
-        <w:t xml:space="preserve"> za pomocí mobilního fotoaparátu</w:t>
+        <w:t xml:space="preserve"> </w:t>
       </w:r>
       <w:r>
         <w:rPr>
           <w:rStyle w:val="Pokec"/>
           <w:color w:val="auto"/>
         </w:rPr>
-        <w:t>.</w:t>
+        <w:t xml:space="preserve">Aplikací využívající mobilní fotoaparát je nespočet, převážně se ale jedná o aplikace sloužící jako komunikační prostředek </w:t>
       </w:r>
       <w:r>
         <w:rPr>
           <w:rStyle w:val="Pokec"/>
           <w:color w:val="auto"/>
         </w:rPr>
-        <w:t xml:space="preserve"> </w:t>
+        <w:t>s možností sdílení fot</w:t>
       </w:r>
       <w:r>
         <w:rPr>
           <w:rStyle w:val="Pokec"/>
           <w:color w:val="auto"/>
         </w:rPr>
-        <w:t xml:space="preserve">Aplikací využívající mobilní fotoaparát je nespočet, převážně se ale jedná o aplikace sloužící jako komunikační prostředek </w:t>
+        <w:t>ografií</w:t>
       </w:r>
       <w:r>
         <w:rPr>
           <w:rStyle w:val="Pokec"/>
           <w:color w:val="auto"/>
         </w:rPr>
-        <w:t>s možností sdílení fot</w:t>
+        <w:t xml:space="preserve">, jako jsou sociální sítě Instagram nebo Snapchat, popřípadě aplikace, které dokážou pomocí umělé inteligence </w:t>
       </w:r>
       <w:r>
         <w:rPr>
           <w:rStyle w:val="Pokec"/>
           <w:color w:val="auto"/>
         </w:rPr>
-        <w:t>ografií</w:t>
+        <w:t xml:space="preserve">detekovat tvář uživatele a zaměnit ji za něco jiného, například za hlavu zvířete, popřípadě </w:t>
       </w:r>
       <w:r>
         <w:rPr>
           <w:rStyle w:val="Pokec"/>
           <w:color w:val="auto"/>
         </w:rPr>
-        <w:t>, jako jsou sociální sítě Instagram nebo Snapchat, popřípadě aplikace, které dokážou pomocí umělé inteligence převést váš obličej na</w:t>
+        <w:t>tvář digitálně zkrášlit.</w:t>
       </w:r>
       <w:r>
         <w:rPr>
           <w:rStyle w:val="Pokec"/>
           <w:color w:val="auto"/>
         </w:rPr>
-        <w:t>příklad na</w:t>
-      </w:r>
-      <w:r>
+        <w:t xml:space="preserve"> </w:t>
+      </w:r>
+    </w:p>
+    <w:p>
+      <w:pPr>
         <w:rPr>
           <w:rStyle w:val="Pokec"/>
           <w:color w:val="auto"/>
         </w:rPr>
-        <w:t xml:space="preserve"> hlavu zvířete.</w:t>
-      </w:r>
-    </w:p>
-    <w:p>
-      <w:pPr>
+      </w:pPr>
+      <w:r>
         <w:rPr>
           <w:rStyle w:val="Pokec"/>
           <w:color w:val="auto"/>
         </w:rPr>
-      </w:pPr>
-    </w:p>
-    <w:p>
-      <w:pPr>
+        <w:t>Výše zmíněná umělá inteligence je tvořena za pomoci umělých neuronových sítí, které jsou hlavním prvkem úspěšnosti této práce.</w:t>
+      </w:r>
+      <w:r>
         <w:rPr>
           <w:rStyle w:val="Pokec"/>
           <w:color w:val="auto"/>
         </w:rPr>
-      </w:pPr>
-      <w:r>
+        <w:t xml:space="preserve"> </w:t>
+      </w:r>
+    </w:p>
+    <w:p>
+      <w:pPr>
         <w:rPr>
           <w:rStyle w:val="Pokec"/>
           <w:color w:val="auto"/>
         </w:rPr>
-        <w:t>Mezi takovou technologii můžeme řadit i neuronovou síť, která může dopomáhat v určitých situacích, které lze obtížně naprogramovat neboli algoritmizovat.</w:t>
-      </w:r>
+      </w:pPr>
     </w:p>
     <w:p>
       <w:pPr>
@@ -4465,19 +4363,20 @@
           <w:color w:val="auto"/>
         </w:rPr>
       </w:pPr>
-      <w:r>
+    </w:p>
+    <w:p>
+      <w:pPr>
         <w:rPr>
           <w:rStyle w:val="Pokec"/>
           <w:color w:val="auto"/>
         </w:rPr>
-        <w:t xml:space="preserve">, která je díky své schopnosti učit se, vhodná pro řešení </w:t>
-      </w:r>
+      </w:pPr>
       <w:r>
         <w:rPr>
           <w:rStyle w:val="Pokec"/>
           <w:color w:val="auto"/>
         </w:rPr>
-        <w:t xml:space="preserve">komplikovaných úloh v oblastech, jako je například klasifikace dat. </w:t>
+        <w:t>Mezi takovou technologii můžeme řadit i neuronovou síť, která může dopomáhat v určitých situacích, které lze obtížně naprogramovat neboli algoritmizovat.</w:t>
       </w:r>
     </w:p>
     <w:p>
@@ -4492,46 +4391,44 @@
           <w:rStyle w:val="Pokec"/>
           <w:color w:val="auto"/>
         </w:rPr>
-        <w:t xml:space="preserve"> Díky neuronovým sítím </w:t>
+        <w:t xml:space="preserve">, která je díky své schopnosti učit se, vhodná pro řešení </w:t>
       </w:r>
       <w:r>
         <w:rPr>
           <w:rStyle w:val="Pokec"/>
           <w:color w:val="auto"/>
         </w:rPr>
-        <w:t>se můžeme jako lidstvo dále posouvat a s jejich využitím objevovat data, které bychom bez nich nalezli jen stěží.</w:t>
-      </w:r>
-      <w:r>
+        <w:t xml:space="preserve">komplikovaných úloh v oblastech, jako je například klasifikace dat. </w:t>
+      </w:r>
+    </w:p>
+    <w:p>
+      <w:pPr>
         <w:rPr>
           <w:rStyle w:val="Pokec"/>
           <w:color w:val="auto"/>
         </w:rPr>
-        <w:t xml:space="preserve"> </w:t>
-      </w:r>
-    </w:p>
-    <w:p>
-      <w:pPr>
+      </w:pPr>
+      <w:r>
         <w:rPr>
           <w:rStyle w:val="Pokec"/>
           <w:color w:val="auto"/>
         </w:rPr>
-      </w:pPr>
-    </w:p>
-    <w:p>
-      <w:pPr>
+        <w:t xml:space="preserve"> Díky neuronovým sítím </w:t>
+      </w:r>
+      <w:r>
         <w:rPr>
           <w:rStyle w:val="Pokec"/>
           <w:color w:val="auto"/>
         </w:rPr>
-      </w:pPr>
-    </w:p>
-    <w:p>
-      <w:pPr>
+        <w:t>se můžeme jako lidstvo dále posouvat a s jejich využitím objevovat data, které bychom bez nich nalezli jen stěží.</w:t>
+      </w:r>
+      <w:r>
         <w:rPr>
           <w:rStyle w:val="Pokec"/>
           <w:color w:val="auto"/>
         </w:rPr>
-      </w:pPr>
+        <w:t xml:space="preserve"> </w:t>
+      </w:r>
     </w:p>
     <w:p>
       <w:pPr>
@@ -4540,12 +4437,35 @@
           <w:color w:val="auto"/>
         </w:rPr>
       </w:pPr>
-      <w:r>
+    </w:p>
+    <w:p>
+      <w:pPr>
         <w:rPr>
           <w:rStyle w:val="Pokec"/>
           <w:color w:val="auto"/>
         </w:rPr>
-        <w:lastRenderedPageBreak/>
+      </w:pPr>
+    </w:p>
+    <w:p>
+      <w:pPr>
+        <w:rPr>
+          <w:rStyle w:val="Pokec"/>
+          <w:color w:val="auto"/>
+        </w:rPr>
+      </w:pPr>
+    </w:p>
+    <w:p>
+      <w:pPr>
+        <w:rPr>
+          <w:rStyle w:val="Pokec"/>
+          <w:color w:val="auto"/>
+        </w:rPr>
+      </w:pPr>
+      <w:r>
+        <w:rPr>
+          <w:rStyle w:val="Pokec"/>
+          <w:color w:val="auto"/>
+        </w:rPr>
         <w:t xml:space="preserve">Proto se </w:t>
       </w:r>
       <w:r>
@@ -5077,9 +4997,46 @@
     </w:p>
     <w:p>
       <w:r>
-        <w:t>text</w:t>
-      </w:r>
-    </w:p>
+        <w:t xml:space="preserve">Jak již bylo mnohokrát napsáno, jedná se o aplikaci schopnou rozpoznat několik zoologických zvířat, v praxi to ale znamená mnohem víc. </w:t>
+      </w:r>
+    </w:p>
+    <w:p>
+      <w:pPr>
+        <w:pStyle w:val="Nadpis2"/>
+      </w:pPr>
+      <w:r>
+        <w:t>První koncept</w:t>
+      </w:r>
+    </w:p>
+    <w:p>
+      <w:r>
+        <w:t xml:space="preserve">Ještě před samotným programováním aplikace byla potřeba vymyslet její funkčnost, </w:t>
+      </w:r>
+      <w:r>
+        <w:br/>
+        <w:t>přívětivý design a intuitivní ovládání. Z jednoduchého nákresu vznikla první část aplikace, kterou je úvodní obrazovka s kategoriemi zvířat. Dalším rozšířením bylo hlavní menu</w:t>
+      </w:r>
+      <w:r>
+        <w:t xml:space="preserve"> </w:t>
+      </w:r>
+      <w:r>
+        <w:br/>
+        <w:t xml:space="preserve">v levém horním rohu, které se dá kdykoliv otevřít táhnutím prstu z kterékoliv levé části </w:t>
+      </w:r>
+      <w:r>
+        <w:br/>
+        <w:t>obrazovky doprava, a tak se dostat na další obrazovky aplikace.</w:t>
+      </w:r>
+    </w:p>
+    <w:p>
+      <w:pPr>
+        <w:pStyle w:val="Nadpis2"/>
+      </w:pPr>
+      <w:r>
+        <w:t>Funkce mobilní kamery</w:t>
+      </w:r>
+    </w:p>
+    <w:p/>
     <w:p>
       <w:pPr>
         <w:pStyle w:val="Nadpis1"/>

</xml_diff>